<commit_message>
finish sub seven question
</commit_message>
<xml_diff>
--- a/如何開發問題.docx
+++ b/如何開發問題.docx
@@ -528,7 +528,14 @@
           <w:rFonts w:hint="eastAsia"/>
           <w:highlight w:val="yellow"/>
         </w:rPr>
-        <w:t>未完成</w:t>
+        <w:t>已</w:t>
+      </w:r>
+      <w:r>
+        <w:rPr>
+          <w:rFonts w:hint="eastAsia"/>
+          <w:highlight w:val="yellow"/>
+        </w:rPr>
+        <w:t>完成</w:t>
       </w:r>
       <w:r>
         <w:rPr>
@@ -628,51 +635,58 @@
           <w:rFonts w:hint="eastAsia"/>
           <w:highlight w:val="yellow"/>
         </w:rPr>
-        <w:t>未完成</w:t>
-      </w:r>
-      <w:r>
-        <w:rPr>
-          <w:rFonts w:hint="eastAsia"/>
-          <w:highlight w:val="yellow"/>
-        </w:rPr>
-        <w:t xml:space="preserve"> </w:t>
-      </w:r>
-      <w:r>
-        <w:rPr>
-          <w:rFonts w:hint="eastAsia"/>
-          <w:highlight w:val="yellow"/>
-        </w:rPr>
-        <w:t>類別</w:t>
-      </w:r>
-      <w:r>
-        <w:rPr>
-          <w:rFonts w:hint="eastAsia"/>
-          <w:highlight w:val="yellow"/>
-        </w:rPr>
-        <w:t>:</w:t>
-      </w:r>
-      <w:proofErr w:type="spellStart"/>
-      <w:r>
-        <w:rPr>
-          <w:rFonts w:hint="eastAsia"/>
-          <w:highlight w:val="yellow"/>
-        </w:rPr>
-        <w:t>Sub</w:t>
-      </w:r>
-      <w:r>
-        <w:rPr>
-          <w:highlight w:val="yellow"/>
-        </w:rPr>
-        <w:t>Senven</w:t>
-      </w:r>
-      <w:r>
-        <w:rPr>
-          <w:highlight w:val="yellow"/>
-        </w:rPr>
-        <w:t>QuestionActivity</w:t>
+        <w:t>已</w:t>
       </w:r>
       <w:bookmarkStart w:id="0" w:name="_GoBack"/>
       <w:bookmarkEnd w:id="0"/>
+      <w:r>
+        <w:rPr>
+          <w:rFonts w:hint="eastAsia"/>
+          <w:highlight w:val="yellow"/>
+        </w:rPr>
+        <w:t>完成</w:t>
+      </w:r>
+      <w:r>
+        <w:rPr>
+          <w:rFonts w:hint="eastAsia"/>
+          <w:highlight w:val="yellow"/>
+        </w:rPr>
+        <w:t xml:space="preserve"> </w:t>
+      </w:r>
+      <w:r>
+        <w:rPr>
+          <w:rFonts w:hint="eastAsia"/>
+          <w:highlight w:val="yellow"/>
+        </w:rPr>
+        <w:t>類別</w:t>
+      </w:r>
+      <w:r>
+        <w:rPr>
+          <w:rFonts w:hint="eastAsia"/>
+          <w:highlight w:val="yellow"/>
+        </w:rPr>
+        <w:t>:</w:t>
+      </w:r>
+      <w:proofErr w:type="spellStart"/>
+      <w:r>
+        <w:rPr>
+          <w:rFonts w:hint="eastAsia"/>
+          <w:highlight w:val="yellow"/>
+        </w:rPr>
+        <w:t>Sub</w:t>
+      </w:r>
+      <w:r>
+        <w:rPr>
+          <w:highlight w:val="yellow"/>
+        </w:rPr>
+        <w:t>Senven</w:t>
+      </w:r>
+      <w:r>
+        <w:rPr>
+          <w:highlight w:val="yellow"/>
+        </w:rPr>
+        <w:t>QuestionActivity</w:t>
+      </w:r>
       <w:proofErr w:type="spellEnd"/>
     </w:p>
     <w:p>
@@ -766,7 +780,14 @@
           <w:rFonts w:hint="eastAsia"/>
           <w:highlight w:val="yellow"/>
         </w:rPr>
-        <w:t>未完成</w:t>
+        <w:t>已</w:t>
+      </w:r>
+      <w:r>
+        <w:rPr>
+          <w:rFonts w:hint="eastAsia"/>
+          <w:highlight w:val="yellow"/>
+        </w:rPr>
+        <w:t>完成</w:t>
       </w:r>
       <w:r>
         <w:rPr>

</xml_diff>

<commit_message>
temporarily finish all question
</commit_message>
<xml_diff>
--- a/如何開發問題.docx
+++ b/如何開發問題.docx
@@ -1097,7 +1097,14 @@
           <w:rFonts w:hint="eastAsia"/>
           <w:highlight w:val="yellow"/>
         </w:rPr>
-        <w:t>未完成</w:t>
+        <w:t>已</w:t>
+      </w:r>
+      <w:r>
+        <w:rPr>
+          <w:rFonts w:hint="eastAsia"/>
+          <w:highlight w:val="yellow"/>
+        </w:rPr>
+        <w:t>完成</w:t>
       </w:r>
       <w:r>
         <w:rPr>
@@ -1161,15 +1168,276 @@
       </w:r>
       <w:proofErr w:type="spellEnd"/>
       <w:r>
-        <w:t>', 'info': 'ask user to do one specific action, action type is in data', 'data': {'type': '</w:t>
+        <w:t>', 'info': 'ask user to do one specific action, action type is in data', 'data': {'type': 'shaking device'}, 'user answer': {}, 'user score': 0, 'full score': 1}</w:t>
+      </w:r>
+    </w:p>
+    <w:p/>
+    <w:p>
+      <w:r>
+        <w:rPr>
+          <w:rFonts w:hint="eastAsia"/>
+          <w:highlight w:val="yellow"/>
+        </w:rPr>
+        <w:t>9.</w:t>
+      </w:r>
+      <w:r>
+        <w:rPr>
+          <w:rFonts w:hint="eastAsia"/>
+          <w:highlight w:val="yellow"/>
+        </w:rPr>
+        <w:t xml:space="preserve"> </w:t>
+      </w:r>
+      <w:r>
+        <w:rPr>
+          <w:rFonts w:hint="eastAsia"/>
+          <w:highlight w:val="yellow"/>
+        </w:rPr>
+        <w:t>已</w:t>
+      </w:r>
+      <w:r>
+        <w:rPr>
+          <w:rFonts w:hint="eastAsia"/>
+          <w:highlight w:val="yellow"/>
+        </w:rPr>
+        <w:t>完成</w:t>
+      </w:r>
+      <w:r>
+        <w:rPr>
+          <w:rFonts w:hint="eastAsia"/>
+          <w:highlight w:val="yellow"/>
+        </w:rPr>
+        <w:t xml:space="preserve"> </w:t>
+      </w:r>
+      <w:r>
+        <w:rPr>
+          <w:rFonts w:hint="eastAsia"/>
+          <w:highlight w:val="yellow"/>
+        </w:rPr>
+        <w:t>類別</w:t>
+      </w:r>
+      <w:r>
+        <w:rPr>
+          <w:rFonts w:hint="eastAsia"/>
+          <w:highlight w:val="yellow"/>
+        </w:rPr>
+        <w:t>:</w:t>
+      </w:r>
+      <w:proofErr w:type="spellStart"/>
+      <w:r>
+        <w:rPr>
+          <w:highlight w:val="yellow"/>
+        </w:rPr>
+        <w:t>Sentence</w:t>
+      </w:r>
+      <w:r>
+        <w:rPr>
+          <w:highlight w:val="yellow"/>
+        </w:rPr>
+        <w:t>QuestionActivity</w:t>
+      </w:r>
+      <w:proofErr w:type="spellEnd"/>
+    </w:p>
+    <w:p>
+      <w:r>
+        <w:rPr>
+          <w:rFonts w:hint="eastAsia"/>
+        </w:rPr>
+        <w:t>{'question id': '</w:t>
+      </w:r>
+      <w:proofErr w:type="spellStart"/>
+      <w:r>
+        <w:rPr>
+          <w:rFonts w:hint="eastAsia"/>
+        </w:rPr>
+        <w:t>mmse</w:t>
+      </w:r>
+      <w:proofErr w:type="spellEnd"/>
+      <w:r>
+        <w:rPr>
+          <w:rFonts w:hint="eastAsia"/>
+        </w:rPr>
+        <w:t>-language-</w:t>
+      </w:r>
+      <w:proofErr w:type="spellStart"/>
+      <w:r>
+        <w:rPr>
+          <w:rFonts w:hint="eastAsia"/>
+        </w:rPr>
+        <w:t>make_sentence</w:t>
+      </w:r>
+      <w:proofErr w:type="spellEnd"/>
+      <w:r>
+        <w:rPr>
+          <w:rFonts w:hint="eastAsia"/>
+        </w:rPr>
+        <w:t>', 'category': 'language', 'type': '</w:t>
+      </w:r>
+      <w:proofErr w:type="spellStart"/>
+      <w:r>
+        <w:rPr>
+          <w:rFonts w:hint="eastAsia"/>
+        </w:rPr>
+        <w:t>make_sentence</w:t>
+      </w:r>
+      <w:proofErr w:type="spellEnd"/>
+      <w:r>
+        <w:rPr>
+          <w:rFonts w:hint="eastAsia"/>
+        </w:rPr>
+        <w:t>', 'info': 'ask user to make a sentence, options are in data', 'data': {'sentence': ['</w:t>
+      </w:r>
+      <w:r>
+        <w:rPr>
+          <w:rFonts w:hint="eastAsia"/>
+        </w:rPr>
+        <w:t>我</w:t>
+      </w:r>
+      <w:r>
+        <w:rPr>
+          <w:rFonts w:hint="eastAsia"/>
+        </w:rPr>
+        <w:t>', '</w:t>
+      </w:r>
+      <w:r>
+        <w:rPr>
+          <w:rFonts w:hint="eastAsia"/>
+        </w:rPr>
+        <w:t>剛剛</w:t>
+      </w:r>
+      <w:r>
+        <w:rPr>
+          <w:rFonts w:hint="eastAsia"/>
+        </w:rPr>
+        <w:t>', '</w:t>
+      </w:r>
+      <w:r>
+        <w:rPr>
+          <w:rFonts w:hint="eastAsia"/>
+        </w:rPr>
+        <w:t>買了</w:t>
+      </w:r>
+      <w:r>
+        <w:rPr>
+          <w:rFonts w:hint="eastAsia"/>
+        </w:rPr>
+        <w:t>', '</w:t>
+      </w:r>
+      <w:r>
+        <w:rPr>
+          <w:rFonts w:hint="eastAsia"/>
+        </w:rPr>
+        <w:t>一條魚</w:t>
+      </w:r>
+      <w:r>
+        <w:rPr>
+          <w:rFonts w:hint="eastAsia"/>
+        </w:rPr>
+        <w:t>']}, 'user answer': {}, 'user score': 0, 'full score': 1}</w:t>
+      </w:r>
+    </w:p>
+    <w:p/>
+    <w:p>
+      <w:r>
+        <w:rPr>
+          <w:rFonts w:hint="eastAsia"/>
+          <w:highlight w:val="yellow"/>
+        </w:rPr>
+        <w:t>10.</w:t>
+      </w:r>
+      <w:r>
+        <w:rPr>
+          <w:rFonts w:hint="eastAsia"/>
+          <w:highlight w:val="yellow"/>
+        </w:rPr>
+        <w:t xml:space="preserve"> </w:t>
+      </w:r>
+      <w:r>
+        <w:rPr>
+          <w:rFonts w:hint="eastAsia"/>
+          <w:highlight w:val="yellow"/>
+        </w:rPr>
+        <w:t>已</w:t>
       </w:r>
       <w:bookmarkStart w:id="0" w:name="_GoBack"/>
-      <w:r>
-        <w:t>shaking device</w:t>
-      </w:r>
       <w:bookmarkEnd w:id="0"/>
       <w:r>
-        <w:t>'}, 'user answer': {}, 'user score': 0, 'full score': 1}</w:t>
+        <w:rPr>
+          <w:rFonts w:hint="eastAsia"/>
+          <w:highlight w:val="yellow"/>
+        </w:rPr>
+        <w:t>完成</w:t>
+      </w:r>
+      <w:r>
+        <w:rPr>
+          <w:rFonts w:hint="eastAsia"/>
+          <w:highlight w:val="yellow"/>
+        </w:rPr>
+        <w:t xml:space="preserve"> </w:t>
+      </w:r>
+      <w:r>
+        <w:rPr>
+          <w:rFonts w:hint="eastAsia"/>
+          <w:highlight w:val="yellow"/>
+        </w:rPr>
+        <w:t>類別</w:t>
+      </w:r>
+      <w:r>
+        <w:rPr>
+          <w:rFonts w:hint="eastAsia"/>
+          <w:highlight w:val="yellow"/>
+        </w:rPr>
+        <w:t>:</w:t>
+      </w:r>
+      <w:proofErr w:type="spellStart"/>
+      <w:r>
+        <w:rPr>
+          <w:highlight w:val="yellow"/>
+        </w:rPr>
+        <w:t>Space</w:t>
+      </w:r>
+      <w:r>
+        <w:rPr>
+          <w:highlight w:val="yellow"/>
+        </w:rPr>
+        <w:t>QuestionActivity</w:t>
+      </w:r>
+      <w:proofErr w:type="spellEnd"/>
+    </w:p>
+    <w:p>
+      <w:r>
+        <w:t>{'question id': '</w:t>
+      </w:r>
+      <w:proofErr w:type="spellStart"/>
+      <w:r>
+        <w:t>mmse</w:t>
+      </w:r>
+      <w:proofErr w:type="spellEnd"/>
+      <w:r>
+        <w:t>-space-</w:t>
+      </w:r>
+      <w:proofErr w:type="spellStart"/>
+      <w:r>
+        <w:t>draw_intersections</w:t>
+      </w:r>
+      <w:proofErr w:type="spellEnd"/>
+      <w:r>
+        <w:t>', 'category': 'space', 'type': '</w:t>
+      </w:r>
+      <w:proofErr w:type="spellStart"/>
+      <w:r>
+        <w:t>draw_intersections</w:t>
+      </w:r>
+      <w:proofErr w:type="spellEnd"/>
+      <w:r>
+        <w:t xml:space="preserve">', 'info': 'ask user to draw two pentagons intersecting </w:t>
+      </w:r>
+      <w:proofErr w:type="spellStart"/>
+      <w:r>
+        <w:t>quadratically</w:t>
+      </w:r>
+      <w:proofErr w:type="spellEnd"/>
+      <w:r>
+        <w:t>', 'data': {}, 'user answer': {}, 'user score': 0, 'full score': 1}</w:t>
       </w:r>
     </w:p>
     <w:p/>
@@ -1179,7 +1447,7 @@
           <w:rFonts w:hint="eastAsia"/>
           <w:highlight w:val="yellow"/>
         </w:rPr>
-        <w:t>9.</w:t>
+        <w:t>11.</w:t>
       </w:r>
       <w:r>
         <w:rPr>
@@ -1193,7 +1461,14 @@
           <w:rFonts w:hint="eastAsia"/>
           <w:highlight w:val="yellow"/>
         </w:rPr>
-        <w:t>未完成</w:t>
+        <w:t>已</w:t>
+      </w:r>
+      <w:r>
+        <w:rPr>
+          <w:rFonts w:hint="eastAsia"/>
+          <w:highlight w:val="yellow"/>
+        </w:rPr>
+        <w:t>完成</w:t>
       </w:r>
       <w:r>
         <w:rPr>
@@ -1221,7 +1496,7 @@
         <w:rPr>
           <w:highlight w:val="yellow"/>
         </w:rPr>
-        <w:t>Sentence</w:t>
+        <w:t>Action</w:t>
       </w:r>
       <w:r>
         <w:rPr>
@@ -1233,267 +1508,14 @@
     </w:p>
     <w:p>
       <w:r>
-        <w:rPr>
-          <w:rFonts w:hint="eastAsia"/>
-        </w:rPr>
         <w:t>{'question id': '</w:t>
       </w:r>
       <w:proofErr w:type="spellStart"/>
       <w:r>
-        <w:rPr>
-          <w:rFonts w:hint="eastAsia"/>
-        </w:rPr>
         <w:t>mmse</w:t>
       </w:r>
       <w:proofErr w:type="spellEnd"/>
       <w:r>
-        <w:rPr>
-          <w:rFonts w:hint="eastAsia"/>
-        </w:rPr>
-        <w:t>-language-</w:t>
-      </w:r>
-      <w:proofErr w:type="spellStart"/>
-      <w:r>
-        <w:rPr>
-          <w:rFonts w:hint="eastAsia"/>
-        </w:rPr>
-        <w:t>make_sentence</w:t>
-      </w:r>
-      <w:proofErr w:type="spellEnd"/>
-      <w:r>
-        <w:rPr>
-          <w:rFonts w:hint="eastAsia"/>
-        </w:rPr>
-        <w:t>', 'category': 'language', 'type': '</w:t>
-      </w:r>
-      <w:proofErr w:type="spellStart"/>
-      <w:r>
-        <w:rPr>
-          <w:rFonts w:hint="eastAsia"/>
-        </w:rPr>
-        <w:t>make_sentence</w:t>
-      </w:r>
-      <w:proofErr w:type="spellEnd"/>
-      <w:r>
-        <w:rPr>
-          <w:rFonts w:hint="eastAsia"/>
-        </w:rPr>
-        <w:t>', 'info': 'ask user to make a sentence, options are in data', 'data': {'sentence': ['</w:t>
-      </w:r>
-      <w:r>
-        <w:rPr>
-          <w:rFonts w:hint="eastAsia"/>
-        </w:rPr>
-        <w:t>我</w:t>
-      </w:r>
-      <w:r>
-        <w:rPr>
-          <w:rFonts w:hint="eastAsia"/>
-        </w:rPr>
-        <w:t>', '</w:t>
-      </w:r>
-      <w:r>
-        <w:rPr>
-          <w:rFonts w:hint="eastAsia"/>
-        </w:rPr>
-        <w:t>剛剛</w:t>
-      </w:r>
-      <w:r>
-        <w:rPr>
-          <w:rFonts w:hint="eastAsia"/>
-        </w:rPr>
-        <w:t>', '</w:t>
-      </w:r>
-      <w:r>
-        <w:rPr>
-          <w:rFonts w:hint="eastAsia"/>
-        </w:rPr>
-        <w:t>買了</w:t>
-      </w:r>
-      <w:r>
-        <w:rPr>
-          <w:rFonts w:hint="eastAsia"/>
-        </w:rPr>
-        <w:t>', '</w:t>
-      </w:r>
-      <w:r>
-        <w:rPr>
-          <w:rFonts w:hint="eastAsia"/>
-        </w:rPr>
-        <w:t>一條魚</w:t>
-      </w:r>
-      <w:r>
-        <w:rPr>
-          <w:rFonts w:hint="eastAsia"/>
-        </w:rPr>
-        <w:t>']}, 'user answer': {}, 'user score': 0, 'full score': 1}</w:t>
-      </w:r>
-    </w:p>
-    <w:p/>
-    <w:p>
-      <w:r>
-        <w:rPr>
-          <w:rFonts w:hint="eastAsia"/>
-          <w:highlight w:val="yellow"/>
-        </w:rPr>
-        <w:t>10.</w:t>
-      </w:r>
-      <w:r>
-        <w:rPr>
-          <w:rFonts w:hint="eastAsia"/>
-          <w:highlight w:val="yellow"/>
-        </w:rPr>
-        <w:t xml:space="preserve"> </w:t>
-      </w:r>
-      <w:r>
-        <w:rPr>
-          <w:rFonts w:hint="eastAsia"/>
-          <w:highlight w:val="yellow"/>
-        </w:rPr>
-        <w:t>未完成</w:t>
-      </w:r>
-      <w:r>
-        <w:rPr>
-          <w:rFonts w:hint="eastAsia"/>
-          <w:highlight w:val="yellow"/>
-        </w:rPr>
-        <w:t xml:space="preserve"> </w:t>
-      </w:r>
-      <w:r>
-        <w:rPr>
-          <w:rFonts w:hint="eastAsia"/>
-          <w:highlight w:val="yellow"/>
-        </w:rPr>
-        <w:t>類別</w:t>
-      </w:r>
-      <w:r>
-        <w:rPr>
-          <w:rFonts w:hint="eastAsia"/>
-          <w:highlight w:val="yellow"/>
-        </w:rPr>
-        <w:t>:</w:t>
-      </w:r>
-      <w:proofErr w:type="spellStart"/>
-      <w:r>
-        <w:rPr>
-          <w:highlight w:val="yellow"/>
-        </w:rPr>
-        <w:t>Space</w:t>
-      </w:r>
-      <w:r>
-        <w:rPr>
-          <w:highlight w:val="yellow"/>
-        </w:rPr>
-        <w:t>QuestionActivity</w:t>
-      </w:r>
-      <w:proofErr w:type="spellEnd"/>
-    </w:p>
-    <w:p>
-      <w:r>
-        <w:t>{'question id': '</w:t>
-      </w:r>
-      <w:proofErr w:type="spellStart"/>
-      <w:r>
-        <w:t>mmse</w:t>
-      </w:r>
-      <w:proofErr w:type="spellEnd"/>
-      <w:r>
-        <w:t>-space-</w:t>
-      </w:r>
-      <w:proofErr w:type="spellStart"/>
-      <w:r>
-        <w:t>draw_intersections</w:t>
-      </w:r>
-      <w:proofErr w:type="spellEnd"/>
-      <w:r>
-        <w:t>', 'category': 'space', 'type': '</w:t>
-      </w:r>
-      <w:proofErr w:type="spellStart"/>
-      <w:r>
-        <w:t>draw_intersections</w:t>
-      </w:r>
-      <w:proofErr w:type="spellEnd"/>
-      <w:r>
-        <w:t xml:space="preserve">', 'info': 'ask user to draw two pentagons intersecting </w:t>
-      </w:r>
-      <w:proofErr w:type="spellStart"/>
-      <w:r>
-        <w:t>quadratically</w:t>
-      </w:r>
-      <w:proofErr w:type="spellEnd"/>
-      <w:r>
-        <w:t>', 'data': {}, 'user answer': {}, 'user score': 0, 'full score': 1}</w:t>
-      </w:r>
-    </w:p>
-    <w:p/>
-    <w:p>
-      <w:r>
-        <w:rPr>
-          <w:rFonts w:hint="eastAsia"/>
-          <w:highlight w:val="yellow"/>
-        </w:rPr>
-        <w:t>11.</w:t>
-      </w:r>
-      <w:r>
-        <w:rPr>
-          <w:rFonts w:hint="eastAsia"/>
-          <w:highlight w:val="yellow"/>
-        </w:rPr>
-        <w:t xml:space="preserve"> </w:t>
-      </w:r>
-      <w:r>
-        <w:rPr>
-          <w:rFonts w:hint="eastAsia"/>
-          <w:highlight w:val="yellow"/>
-        </w:rPr>
-        <w:t>未完成</w:t>
-      </w:r>
-      <w:r>
-        <w:rPr>
-          <w:rFonts w:hint="eastAsia"/>
-          <w:highlight w:val="yellow"/>
-        </w:rPr>
-        <w:t xml:space="preserve"> </w:t>
-      </w:r>
-      <w:r>
-        <w:rPr>
-          <w:rFonts w:hint="eastAsia"/>
-          <w:highlight w:val="yellow"/>
-        </w:rPr>
-        <w:t>類別</w:t>
-      </w:r>
-      <w:r>
-        <w:rPr>
-          <w:rFonts w:hint="eastAsia"/>
-          <w:highlight w:val="yellow"/>
-        </w:rPr>
-        <w:t>:</w:t>
-      </w:r>
-      <w:proofErr w:type="spellStart"/>
-      <w:r>
-        <w:rPr>
-          <w:highlight w:val="yellow"/>
-        </w:rPr>
-        <w:t>Action</w:t>
-      </w:r>
-      <w:r>
-        <w:rPr>
-          <w:highlight w:val="yellow"/>
-        </w:rPr>
-        <w:t>QuestionActivity</w:t>
-      </w:r>
-      <w:proofErr w:type="spellEnd"/>
-    </w:p>
-    <w:p>
-      <w:r>
-        <w:t>{'question id': '</w:t>
-      </w:r>
-      <w:proofErr w:type="spellStart"/>
-      <w:r>
-        <w:t>mmse</w:t>
-      </w:r>
-      <w:proofErr w:type="spellEnd"/>
-      <w:r>
         <w:t>-action-</w:t>
       </w:r>
       <w:proofErr w:type="spellStart"/>
@@ -1510,11 +1532,17 @@
       </w:r>
       <w:proofErr w:type="spellEnd"/>
       <w:r>
-        <w:t xml:space="preserve">', 'info': 'ask user to do three continuous action, action type is in data', 'data': {'type': 'moving a cube </w:t>
+        <w:t>', 'info': 'ask user to do continuous action, action type is in data', 'data': {'type': '</w:t>
+      </w:r>
+      <w:r>
+        <w:t>walk</w:t>
+      </w:r>
+      <w:r>
+        <w:t xml:space="preserve">'}, 'user answer': </w:t>
       </w:r>
       <w:r>
         <w:lastRenderedPageBreak/>
-        <w:t>to three positions'}, 'user answer': {}, 'user score': 0, 'full score': 3}</w:t>
+        <w:t>{}, 'user score': 0, 'full score': 3}</w:t>
       </w:r>
     </w:p>
     <w:p/>

</xml_diff>